<commit_message>
Worked on Readme, added final analysis and output files for plots.
</commit_message>
<xml_diff>
--- a/analysis/Lending Club Historical Loan Data Analysis.docx
+++ b/analysis/Lending Club Historical Loan Data Analysis.docx
@@ -4,395 +4,1107 @@
   <w:body>
     <w:p>
       <w:pPr>
-        <w:jc w:val="center"/>
-      </w:pPr>
-      <w:r>
+        <w:rPr>
+          <w:rFonts w:ascii="Century Gothic" w:hAnsi="Century Gothic"/>
+          <w:b/>
+          <w:bCs/>
+          <w:sz w:val="40"/>
+          <w:szCs w:val="40"/>
+        </w:rPr>
+      </w:pPr>
+      <w:r>
+        <w:rPr>
+          <w:rFonts w:ascii="Century Gothic" w:hAnsi="Century Gothic"/>
+          <w:b/>
+          <w:bCs/>
+          <w:noProof/>
+          <w:sz w:val="40"/>
+          <w:szCs w:val="40"/>
+        </w:rPr>
+        <mc:AlternateContent>
+          <mc:Choice Requires="wps">
+            <w:drawing>
+              <wp:anchor distT="0" distB="0" distL="114300" distR="114300" simplePos="0" relativeHeight="251659264" behindDoc="0" locked="0" layoutInCell="1" allowOverlap="1" wp14:anchorId="0F99317D" wp14:editId="382A7878">
+                <wp:simplePos x="0" y="0"/>
+                <wp:positionH relativeFrom="column">
+                  <wp:posOffset>-117475</wp:posOffset>
+                </wp:positionH>
+                <wp:positionV relativeFrom="paragraph">
+                  <wp:posOffset>500687</wp:posOffset>
+                </wp:positionV>
+                <wp:extent cx="6361430" cy="0"/>
+                <wp:effectExtent l="0" t="12700" r="13970" b="12700"/>
+                <wp:wrapNone/>
+                <wp:docPr id="1644273563" name="Straight Connector 1"/>
+                <wp:cNvGraphicFramePr/>
+                <a:graphic xmlns:a="http://schemas.openxmlformats.org/drawingml/2006/main">
+                  <a:graphicData uri="http://schemas.microsoft.com/office/word/2010/wordprocessingShape">
+                    <wps:wsp>
+                      <wps:cNvCnPr/>
+                      <wps:spPr>
+                        <a:xfrm>
+                          <a:off x="0" y="0"/>
+                          <a:ext cx="6361430" cy="0"/>
+                        </a:xfrm>
+                        <a:prstGeom prst="line">
+                          <a:avLst/>
+                        </a:prstGeom>
+                        <a:ln w="28575">
+                          <a:solidFill>
+                            <a:schemeClr val="tx1"/>
+                          </a:solidFill>
+                        </a:ln>
+                      </wps:spPr>
+                      <wps:style>
+                        <a:lnRef idx="1">
+                          <a:schemeClr val="accent1"/>
+                        </a:lnRef>
+                        <a:fillRef idx="0">
+                          <a:schemeClr val="accent1"/>
+                        </a:fillRef>
+                        <a:effectRef idx="0">
+                          <a:schemeClr val="accent1"/>
+                        </a:effectRef>
+                        <a:fontRef idx="minor">
+                          <a:schemeClr val="tx1"/>
+                        </a:fontRef>
+                      </wps:style>
+                      <wps:bodyPr/>
+                    </wps:wsp>
+                  </a:graphicData>
+                </a:graphic>
+                <wp14:sizeRelH relativeFrom="margin">
+                  <wp14:pctWidth>0</wp14:pctWidth>
+                </wp14:sizeRelH>
+              </wp:anchor>
+            </w:drawing>
+          </mc:Choice>
+          <mc:Fallback>
+            <w:pict>
+              <v:line w14:anchorId="0D8F6E03" id="Straight Connector 1" o:spid="_x0000_s1026" style="position:absolute;z-index:251659264;visibility:visible;mso-wrap-style:square;mso-width-percent:0;mso-wrap-distance-left:9pt;mso-wrap-distance-top:0;mso-wrap-distance-right:9pt;mso-wrap-distance-bottom:0;mso-position-horizontal:absolute;mso-position-horizontal-relative:text;mso-position-vertical:absolute;mso-position-vertical-relative:text;mso-width-percent:0;mso-width-relative:margin" from="-9.25pt,39.4pt" to="491.65pt,39.4pt" o:gfxdata="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" strokecolor="black [3213]" strokeweight="2.25pt">
+                <v:stroke joinstyle="miter"/>
+              </v:line>
+            </w:pict>
+          </mc:Fallback>
+        </mc:AlternateContent>
+      </w:r>
+      <w:r>
+        <w:rPr>
+          <w:rFonts w:ascii="Century Gothic" w:hAnsi="Century Gothic"/>
+          <w:b/>
+          <w:bCs/>
+          <w:noProof/>
+          <w:sz w:val="40"/>
+          <w:szCs w:val="40"/>
+        </w:rPr>
+        <mc:AlternateContent>
+          <mc:Choice Requires="wps">
+            <w:drawing>
+              <wp:anchor distT="0" distB="0" distL="114300" distR="114300" simplePos="0" relativeHeight="251661312" behindDoc="0" locked="0" layoutInCell="1" allowOverlap="1" wp14:anchorId="6F947B44" wp14:editId="2C93EC7D">
+                <wp:simplePos x="0" y="0"/>
+                <wp:positionH relativeFrom="column">
+                  <wp:posOffset>-113665</wp:posOffset>
+                </wp:positionH>
+                <wp:positionV relativeFrom="paragraph">
+                  <wp:posOffset>-249391</wp:posOffset>
+                </wp:positionV>
+                <wp:extent cx="6361471" cy="0"/>
+                <wp:effectExtent l="0" t="12700" r="24130" b="12700"/>
+                <wp:wrapNone/>
+                <wp:docPr id="217787548" name="Straight Connector 1"/>
+                <wp:cNvGraphicFramePr/>
+                <a:graphic xmlns:a="http://schemas.openxmlformats.org/drawingml/2006/main">
+                  <a:graphicData uri="http://schemas.microsoft.com/office/word/2010/wordprocessingShape">
+                    <wps:wsp>
+                      <wps:cNvCnPr/>
+                      <wps:spPr>
+                        <a:xfrm>
+                          <a:off x="0" y="0"/>
+                          <a:ext cx="6361471" cy="0"/>
+                        </a:xfrm>
+                        <a:prstGeom prst="line">
+                          <a:avLst/>
+                        </a:prstGeom>
+                        <a:ln w="28575">
+                          <a:solidFill>
+                            <a:schemeClr val="tx1"/>
+                          </a:solidFill>
+                        </a:ln>
+                      </wps:spPr>
+                      <wps:style>
+                        <a:lnRef idx="1">
+                          <a:schemeClr val="accent1"/>
+                        </a:lnRef>
+                        <a:fillRef idx="0">
+                          <a:schemeClr val="accent1"/>
+                        </a:fillRef>
+                        <a:effectRef idx="0">
+                          <a:schemeClr val="accent1"/>
+                        </a:effectRef>
+                        <a:fontRef idx="minor">
+                          <a:schemeClr val="tx1"/>
+                        </a:fontRef>
+                      </wps:style>
+                      <wps:bodyPr/>
+                    </wps:wsp>
+                  </a:graphicData>
+                </a:graphic>
+                <wp14:sizeRelH relativeFrom="margin">
+                  <wp14:pctWidth>0</wp14:pctWidth>
+                </wp14:sizeRelH>
+              </wp:anchor>
+            </w:drawing>
+          </mc:Choice>
+          <mc:Fallback>
+            <w:pict>
+              <v:line w14:anchorId="56F828ED" id="Straight Connector 1" o:spid="_x0000_s1026" style="position:absolute;z-index:251661312;visibility:visible;mso-wrap-style:square;mso-width-percent:0;mso-wrap-distance-left:9pt;mso-wrap-distance-top:0;mso-wrap-distance-right:9pt;mso-wrap-distance-bottom:0;mso-position-horizontal:absolute;mso-position-horizontal-relative:text;mso-position-vertical:absolute;mso-position-vertical-relative:text;mso-width-percent:0;mso-width-relative:margin" from="-8.95pt,-19.65pt" to="491.95pt,-19.65pt" o:gfxdata="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" strokecolor="black [3213]" strokeweight="2.25pt">
+                <v:stroke joinstyle="miter"/>
+              </v:line>
+            </w:pict>
+          </mc:Fallback>
+        </mc:AlternateContent>
+      </w:r>
+      <w:r>
+        <w:rPr>
+          <w:rFonts w:ascii="Century Gothic" w:hAnsi="Century Gothic"/>
+          <w:b/>
+          <w:bCs/>
+          <w:sz w:val="40"/>
+          <w:szCs w:val="40"/>
+        </w:rPr>
         <w:t>Lending Club Historical Loan Data Analysis</w:t>
       </w:r>
     </w:p>
     <w:p>
-      <w:r>
-        <w:t>-----</w:t>
-      </w:r>
-    </w:p>
-    <w:p>
-      <w:pPr>
-        <w:rPr>
-          <w:b/>
-          <w:bCs/>
-        </w:rPr>
-      </w:pPr>
-      <w:r>
-        <w:rPr>
-          <w:b/>
-          <w:bCs/>
-        </w:rPr>
-        <w:t>Executive Summary:</w:t>
-      </w:r>
-    </w:p>
-    <w:p>
-      <w:r>
+      <w:pPr>
+        <w:rPr>
+          <w:rFonts w:ascii="Century Gothic" w:hAnsi="Century Gothic"/>
+        </w:rPr>
+      </w:pPr>
+    </w:p>
+    <w:p>
+      <w:pPr>
+        <w:rPr>
+          <w:rFonts w:ascii="Century Gothic" w:hAnsi="Century Gothic"/>
+          <w:b/>
+          <w:bCs/>
+          <w:u w:val="single"/>
+        </w:rPr>
+      </w:pPr>
+      <w:r>
+        <w:rPr>
+          <w:rFonts w:ascii="Century Gothic" w:hAnsi="Century Gothic"/>
+          <w:b/>
+          <w:bCs/>
+          <w:u w:val="single"/>
+        </w:rPr>
+        <w:t>Executive Summary</w:t>
+      </w:r>
+    </w:p>
+    <w:p>
+      <w:pPr>
+        <w:rPr>
+          <w:rFonts w:ascii="Century Gothic" w:hAnsi="Century Gothic"/>
+        </w:rPr>
+      </w:pPr>
+      <w:r>
+        <w:rPr>
+          <w:rFonts w:ascii="Century Gothic" w:hAnsi="Century Gothic"/>
+        </w:rPr>
         <w:t xml:space="preserve">Our primary objective was to analyze a historical dataset of loan disbursements, enriched with borrower financial demographics and specific loan details, to uncover patterns in credit profile behaviors. </w:t>
       </w:r>
     </w:p>
     <w:p>
-      <w:r>
+      <w:pPr>
+        <w:rPr>
+          <w:rFonts w:ascii="Century Gothic" w:hAnsi="Century Gothic"/>
+        </w:rPr>
+      </w:pPr>
+      <w:r>
+        <w:rPr>
+          <w:rFonts w:ascii="Century Gothic" w:hAnsi="Century Gothic"/>
+        </w:rPr>
         <w:t>This analysis helped us identify trends, pinpoint areas of oversight, and devise potential strategies to:</w:t>
       </w:r>
     </w:p>
     <w:p>
-      <w:r>
+      <w:pPr>
+        <w:rPr>
+          <w:rFonts w:ascii="Century Gothic" w:hAnsi="Century Gothic"/>
+        </w:rPr>
+      </w:pPr>
+      <w:r>
+        <w:rPr>
+          <w:rFonts w:ascii="Century Gothic" w:hAnsi="Century Gothic"/>
+        </w:rPr>
         <w:t>Reduce the percentage of loan defaults.</w:t>
       </w:r>
     </w:p>
     <w:p>
-      <w:r>
+      <w:pPr>
+        <w:rPr>
+          <w:rFonts w:ascii="Century Gothic" w:hAnsi="Century Gothic"/>
+        </w:rPr>
+      </w:pPr>
+      <w:r>
+        <w:rPr>
+          <w:rFonts w:ascii="Century Gothic" w:hAnsi="Century Gothic"/>
+        </w:rPr>
         <w:t>Refine marketing and lending strategies.</w:t>
       </w:r>
     </w:p>
     <w:p>
-      <w:r>
-        <w:t>-----</w:t>
-      </w:r>
-    </w:p>
-    <w:p/>
-    <w:p>
-      <w:pPr>
-        <w:rPr>
-          <w:b/>
-          <w:bCs/>
-        </w:rPr>
-      </w:pPr>
-      <w:r>
-        <w:rPr>
-          <w:b/>
-          <w:bCs/>
-        </w:rPr>
-        <w:t>Key Findings</w:t>
-      </w:r>
-      <w:r>
-        <w:rPr>
-          <w:b/>
-          <w:bCs/>
+      <w:pPr>
+        <w:rPr>
+          <w:rFonts w:ascii="Century Gothic" w:hAnsi="Century Gothic"/>
+        </w:rPr>
+      </w:pPr>
+    </w:p>
+    <w:p>
+      <w:pPr>
+        <w:rPr>
+          <w:rFonts w:ascii="Century Gothic" w:hAnsi="Century Gothic"/>
+          <w:b/>
+          <w:bCs/>
+          <w:u w:val="single"/>
+        </w:rPr>
+      </w:pPr>
+      <w:r>
+        <w:rPr>
+          <w:rFonts w:ascii="Century Gothic" w:hAnsi="Century Gothic"/>
+          <w:b/>
+          <w:bCs/>
+          <w:u w:val="single"/>
+        </w:rPr>
+        <w:t>Key Finding</w:t>
+      </w:r>
+      <w:r>
+        <w:rPr>
+          <w:rFonts w:ascii="Century Gothic" w:hAnsi="Century Gothic"/>
+          <w:b/>
+          <w:bCs/>
+          <w:u w:val="single"/>
+        </w:rPr>
+        <w:t>s</w:t>
+      </w:r>
+    </w:p>
+    <w:p>
+      <w:pPr>
+        <w:rPr>
+          <w:rFonts w:ascii="Century Gothic" w:hAnsi="Century Gothic"/>
+          <w:i/>
+          <w:iCs/>
+        </w:rPr>
+      </w:pPr>
+      <w:r>
+        <w:rPr>
+          <w:rFonts w:ascii="Century Gothic" w:hAnsi="Century Gothic"/>
+          <w:i/>
+          <w:iCs/>
+        </w:rPr>
+        <w:t>Debt-to-Income Ratio (DTI):</w:t>
+      </w:r>
+    </w:p>
+    <w:p>
+      <w:pPr>
+        <w:rPr>
+          <w:rFonts w:ascii="Century Gothic" w:hAnsi="Century Gothic"/>
+        </w:rPr>
+      </w:pPr>
+      <w:r>
+        <w:rPr>
+          <w:rFonts w:ascii="Century Gothic" w:hAnsi="Century Gothic"/>
+        </w:rPr>
+        <w:t>Higher DTI ratios are strongly associated with loan defaults. Charged-off loans generally have higher DTI ratios compared to fully paid loans.</w:t>
+      </w:r>
+    </w:p>
+    <w:p>
+      <w:pPr>
+        <w:rPr>
+          <w:rFonts w:ascii="Century Gothic" w:hAnsi="Century Gothic"/>
+        </w:rPr>
+      </w:pPr>
+    </w:p>
+    <w:p>
+      <w:pPr>
+        <w:rPr>
+          <w:rFonts w:ascii="Century Gothic" w:hAnsi="Century Gothic"/>
+          <w:i/>
+          <w:iCs/>
+        </w:rPr>
+      </w:pPr>
+      <w:r>
+        <w:rPr>
+          <w:rFonts w:ascii="Century Gothic" w:hAnsi="Century Gothic"/>
+          <w:i/>
+          <w:iCs/>
+        </w:rPr>
+        <w:t>Annual Income:</w:t>
+      </w:r>
+    </w:p>
+    <w:p>
+      <w:pPr>
+        <w:rPr>
+          <w:rFonts w:ascii="Century Gothic" w:hAnsi="Century Gothic"/>
+        </w:rPr>
+      </w:pPr>
+      <w:r>
+        <w:rPr>
+          <w:rFonts w:ascii="Century Gothic" w:hAnsi="Century Gothic"/>
+        </w:rPr>
+        <w:t>Higher income levels correlate with lower loan default rates. As annual income increases, the number of charged-off loans decreases.</w:t>
+      </w:r>
+    </w:p>
+    <w:p>
+      <w:pPr>
+        <w:rPr>
+          <w:rFonts w:ascii="Century Gothic" w:hAnsi="Century Gothic"/>
+        </w:rPr>
+      </w:pPr>
+    </w:p>
+    <w:p>
+      <w:pPr>
+        <w:rPr>
+          <w:rFonts w:ascii="Century Gothic" w:hAnsi="Century Gothic"/>
+          <w:b/>
+          <w:bCs/>
+          <w:u w:val="single"/>
+        </w:rPr>
+      </w:pPr>
+      <w:r>
+        <w:rPr>
+          <w:rFonts w:ascii="Century Gothic" w:hAnsi="Century Gothic"/>
+          <w:b/>
+          <w:bCs/>
+          <w:u w:val="single"/>
+        </w:rPr>
+        <w:t>Recommendations</w:t>
+      </w:r>
+    </w:p>
+    <w:p>
+      <w:pPr>
+        <w:rPr>
+          <w:rFonts w:ascii="Century Gothic" w:hAnsi="Century Gothic"/>
+          <w:i/>
+          <w:iCs/>
+        </w:rPr>
+      </w:pPr>
+      <w:r>
+        <w:rPr>
+          <w:rFonts w:ascii="Century Gothic" w:hAnsi="Century Gothic"/>
+          <w:i/>
+          <w:iCs/>
+        </w:rPr>
+        <w:t>Focus on High DTI Borrowers:</w:t>
+      </w:r>
+    </w:p>
+    <w:p>
+      <w:pPr>
+        <w:rPr>
+          <w:rFonts w:ascii="Century Gothic" w:hAnsi="Century Gothic"/>
+        </w:rPr>
+      </w:pPr>
+      <w:r>
+        <w:rPr>
+          <w:rFonts w:ascii="Century Gothic" w:hAnsi="Century Gothic"/>
+        </w:rPr>
+        <w:t>Implement stricter lending criteria for borrowers with high DTI ratios. Consider setting a maximum DTI threshold below 40 for approval or offering higher interest rates to compensate for the increased risk.</w:t>
+      </w:r>
+    </w:p>
+    <w:p>
+      <w:pPr>
+        <w:rPr>
+          <w:rFonts w:ascii="Century Gothic" w:hAnsi="Century Gothic"/>
+        </w:rPr>
+      </w:pPr>
+    </w:p>
+    <w:p>
+      <w:pPr>
+        <w:rPr>
+          <w:rFonts w:ascii="Century Gothic" w:hAnsi="Century Gothic"/>
+          <w:b/>
+          <w:bCs/>
+          <w:u w:val="single"/>
+        </w:rPr>
+      </w:pPr>
+      <w:r>
+        <w:rPr>
+          <w:rFonts w:ascii="Century Gothic" w:hAnsi="Century Gothic"/>
+          <w:b/>
+          <w:bCs/>
+          <w:u w:val="single"/>
+        </w:rPr>
+        <w:t>Targeted Marketing Campaigns</w:t>
+      </w:r>
+      <w:r>
+        <w:rPr>
+          <w:rFonts w:ascii="Century Gothic" w:hAnsi="Century Gothic"/>
+          <w:b/>
+          <w:bCs/>
+          <w:u w:val="single"/>
         </w:rPr>
         <w:t>:</w:t>
       </w:r>
     </w:p>
-    <w:p/>
-    <w:p>
-      <w:r>
-        <w:t>Debt-to-Income Ratio (DTI):</w:t>
-      </w:r>
-    </w:p>
-    <w:p/>
-    <w:p>
-      <w:r>
-        <w:t>Higher DTI ratios are strongly associated with loan defaults. Charged-off loans generally have higher DTI ratios compared to fully paid loans.</w:t>
-      </w:r>
-    </w:p>
-    <w:p/>
-    <w:p>
-      <w:r>
-        <w:t>Annual Income:</w:t>
-      </w:r>
-    </w:p>
-    <w:p/>
-    <w:p>
-      <w:r>
-        <w:t>Higher income levels correlate with lower loan default rates. As annual income increases, the number of charged-off loans decreases.</w:t>
-      </w:r>
-    </w:p>
-    <w:p>
-      <w:r>
-        <w:t>-----</w:t>
-      </w:r>
-    </w:p>
-    <w:p/>
-    <w:p>
-      <w:r>
-        <w:t>Recommendations</w:t>
-      </w:r>
-    </w:p>
-    <w:p>
-      <w:r>
-        <w:t>Focus on High DTI Borrowers:</w:t>
-      </w:r>
-    </w:p>
-    <w:p>
-      <w:r>
-        <w:t>Implement stricter lending criteria for borrowers with high DTI ratios. Consider setting a maximum DTI threshold below 40 for approval or offering higher interest rates to compensate for the increased risk.</w:t>
-      </w:r>
-    </w:p>
-    <w:p/>
-    <w:p>
-      <w:r>
-        <w:t>Targeted Marketing Campaigns:</w:t>
-      </w:r>
-    </w:p>
-    <w:p/>
-    <w:p>
-      <w:r>
+    <w:p>
+      <w:pPr>
+        <w:rPr>
+          <w:rFonts w:ascii="Century Gothic" w:hAnsi="Century Gothic"/>
+        </w:rPr>
+      </w:pPr>
+    </w:p>
+    <w:p>
+      <w:pPr>
+        <w:rPr>
+          <w:rFonts w:ascii="Century Gothic" w:hAnsi="Century Gothic"/>
+        </w:rPr>
+      </w:pPr>
+      <w:r>
+        <w:rPr>
+          <w:rFonts w:ascii="Century Gothic" w:hAnsi="Century Gothic"/>
+        </w:rPr>
         <w:t>Develop targeted marketing campaigns aimed at higher-income brackets ($191,951 and above), as they exhibit a lower likelihood of loan defaults. Highlight the benefits and competitive rates available to these demographics.</w:t>
       </w:r>
     </w:p>
     <w:p>
-      <w:r>
-        <w:t>Income Verification and Support Programs:</w:t>
-      </w:r>
-    </w:p>
-    <w:p/>
-    <w:p>
-      <w:r>
+      <w:pPr>
+        <w:rPr>
+          <w:rFonts w:ascii="Century Gothic" w:hAnsi="Century Gothic"/>
+        </w:rPr>
+      </w:pPr>
+    </w:p>
+    <w:p>
+      <w:pPr>
+        <w:rPr>
+          <w:rFonts w:ascii="Century Gothic" w:hAnsi="Century Gothic"/>
+          <w:b/>
+          <w:bCs/>
+          <w:u w:val="single"/>
+        </w:rPr>
+      </w:pPr>
+      <w:r>
+        <w:rPr>
+          <w:rFonts w:ascii="Century Gothic" w:hAnsi="Century Gothic"/>
+          <w:b/>
+          <w:bCs/>
+          <w:u w:val="single"/>
+        </w:rPr>
+        <w:t>Income Verification and Support Programs</w:t>
+      </w:r>
+      <w:r>
+        <w:rPr>
+          <w:rFonts w:ascii="Century Gothic" w:hAnsi="Century Gothic"/>
+          <w:b/>
+          <w:bCs/>
+          <w:u w:val="single"/>
+        </w:rPr>
+        <w:t>:</w:t>
+      </w:r>
+    </w:p>
+    <w:p>
+      <w:pPr>
+        <w:rPr>
+          <w:rFonts w:ascii="Century Gothic" w:hAnsi="Century Gothic"/>
+        </w:rPr>
+      </w:pPr>
+      <w:r>
+        <w:rPr>
+          <w:rFonts w:ascii="Century Gothic" w:hAnsi="Century Gothic"/>
+        </w:rPr>
         <w:t>Strengthen income verification processes to ensure accurate income reporting. Additionally, offer financial literacy programs and debt management support to borrowers in lower-income brackets ($0-$47,150) to help them manage their finances better.</w:t>
       </w:r>
     </w:p>
     <w:p>
-      <w:r>
-        <w:t>Dynamic Risk Assessment Models:</w:t>
-      </w:r>
-    </w:p>
-    <w:p/>
-    <w:p>
-      <w:r>
+      <w:pPr>
+        <w:rPr>
+          <w:rFonts w:ascii="Century Gothic" w:hAnsi="Century Gothic"/>
+        </w:rPr>
+      </w:pPr>
+    </w:p>
+    <w:p>
+      <w:pPr>
+        <w:rPr>
+          <w:rFonts w:ascii="Century Gothic" w:hAnsi="Century Gothic"/>
+          <w:b/>
+          <w:bCs/>
+          <w:u w:val="single"/>
+        </w:rPr>
+      </w:pPr>
+      <w:r>
+        <w:rPr>
+          <w:rFonts w:ascii="Century Gothic" w:hAnsi="Century Gothic"/>
+          <w:b/>
+          <w:bCs/>
+          <w:u w:val="single"/>
+        </w:rPr>
+        <w:t>Dynamic Risk Assessment Models</w:t>
+      </w:r>
+      <w:r>
+        <w:rPr>
+          <w:rFonts w:ascii="Century Gothic" w:hAnsi="Century Gothic"/>
+          <w:b/>
+          <w:bCs/>
+          <w:u w:val="single"/>
+        </w:rPr>
+        <w:t>:</w:t>
+      </w:r>
+    </w:p>
+    <w:p>
+      <w:pPr>
+        <w:rPr>
+          <w:rFonts w:ascii="Century Gothic" w:hAnsi="Century Gothic"/>
+        </w:rPr>
+      </w:pPr>
+      <w:r>
+        <w:rPr>
+          <w:rFonts w:ascii="Century Gothic" w:hAnsi="Century Gothic"/>
+        </w:rPr>
         <w:t>Use dynamic risk assessment models that continuously update borrower risk profiles based on real-time financial behavior and credit usage. This can help identify potential defaulters early and implement preemptive measures.</w:t>
       </w:r>
     </w:p>
     <w:p>
-      <w:r>
-        <w:t>Custom Loan Products:</w:t>
-      </w:r>
-    </w:p>
-    <w:p/>
-    <w:p>
-      <w:r>
-        <w:t>Develop custom loan products tailored to different income brackets and DTI levels. For instance, offer flexible repayment plans or lower interest rates for borrowers with lower DTI ratios and higher incomes.</w:t>
-      </w:r>
-    </w:p>
-    <w:p/>
-    <w:p/>
-    <w:p/>
-    <w:p/>
-    <w:p/>
-    <w:p/>
-    <w:p/>
-    <w:p/>
-    <w:p>
-      <w:r>
+      <w:pPr>
+        <w:rPr>
+          <w:rFonts w:ascii="Century Gothic" w:hAnsi="Century Gothic"/>
+        </w:rPr>
+      </w:pPr>
+    </w:p>
+    <w:p>
+      <w:pPr>
+        <w:rPr>
+          <w:rFonts w:ascii="Century Gothic" w:hAnsi="Century Gothic"/>
+          <w:b/>
+          <w:bCs/>
+        </w:rPr>
+      </w:pPr>
+      <w:r>
+        <w:rPr>
+          <w:rFonts w:ascii="Century Gothic" w:hAnsi="Century Gothic"/>
+          <w:b/>
+          <w:bCs/>
+        </w:rPr>
         <w:t>Detailed Analysis</w:t>
       </w:r>
-    </w:p>
-    <w:p>
-      <w:r>
+      <w:r>
+        <w:rPr>
+          <w:rFonts w:ascii="Century Gothic" w:hAnsi="Century Gothic"/>
+          <w:b/>
+          <w:bCs/>
+        </w:rPr>
+        <w:t>:</w:t>
+      </w:r>
+    </w:p>
+    <w:p>
+      <w:pPr>
+        <w:rPr>
+          <w:rFonts w:ascii="Century Gothic" w:hAnsi="Century Gothic"/>
+          <w:b/>
+          <w:bCs/>
+        </w:rPr>
+      </w:pPr>
+    </w:p>
+    <w:p>
+      <w:pPr>
+        <w:rPr>
+          <w:rFonts w:ascii="Century Gothic" w:hAnsi="Century Gothic"/>
+          <w:i/>
+          <w:iCs/>
+        </w:rPr>
+      </w:pPr>
+      <w:r>
+        <w:rPr>
+          <w:rFonts w:ascii="Century Gothic" w:hAnsi="Century Gothic"/>
+          <w:i/>
+          <w:iCs/>
+        </w:rPr>
         <w:t xml:space="preserve">Loan Status vs </w:t>
       </w:r>
       <w:proofErr w:type="gramStart"/>
       <w:r>
+        <w:rPr>
+          <w:rFonts w:ascii="Century Gothic" w:hAnsi="Century Gothic"/>
+          <w:i/>
+          <w:iCs/>
+        </w:rPr>
         <w:t>DTI</w:t>
       </w:r>
       <w:proofErr w:type="gramEnd"/>
     </w:p>
     <w:p>
-      <w:r>
+      <w:pPr>
+        <w:rPr>
+          <w:rFonts w:ascii="Century Gothic" w:hAnsi="Century Gothic"/>
+          <w:b/>
+          <w:bCs/>
+        </w:rPr>
+      </w:pPr>
+      <w:r>
+        <w:rPr>
+          <w:rFonts w:ascii="Century Gothic" w:hAnsi="Century Gothic"/>
+          <w:b/>
+          <w:bCs/>
+        </w:rPr>
+        <w:t>Descriptive Analysis</w:t>
+      </w:r>
+      <w:r>
+        <w:rPr>
+          <w:rFonts w:ascii="Century Gothic" w:hAnsi="Century Gothic"/>
+          <w:b/>
+          <w:bCs/>
+        </w:rPr>
+        <w:t>:</w:t>
+      </w:r>
+    </w:p>
+    <w:p>
+      <w:pPr>
+        <w:rPr>
+          <w:rFonts w:ascii="Century Gothic" w:hAnsi="Century Gothic"/>
+        </w:rPr>
+      </w:pPr>
+      <w:r>
+        <w:rPr>
+          <w:rFonts w:ascii="Century Gothic" w:hAnsi="Century Gothic"/>
+        </w:rPr>
+        <w:t>The box plot shows that the median DTI for charged-off loans is higher than for fully paid-off loans.</w:t>
+      </w:r>
+    </w:p>
+    <w:p>
+      <w:pPr>
+        <w:rPr>
+          <w:rFonts w:ascii="Century Gothic" w:hAnsi="Century Gothic"/>
+        </w:rPr>
+      </w:pPr>
+      <w:r>
+        <w:rPr>
+          <w:rFonts w:ascii="Century Gothic" w:hAnsi="Century Gothic"/>
+        </w:rPr>
+        <w:t>The interquartile range (IQR) for charged-off loans is higher, indicating greater variability in DTI.</w:t>
+      </w:r>
+    </w:p>
+    <w:p>
+      <w:pPr>
+        <w:rPr>
+          <w:rFonts w:ascii="Century Gothic" w:hAnsi="Century Gothic"/>
+          <w:b/>
+          <w:bCs/>
+        </w:rPr>
+      </w:pPr>
+      <w:r>
+        <w:rPr>
+          <w:rFonts w:ascii="Century Gothic" w:hAnsi="Century Gothic"/>
+          <w:b/>
+          <w:bCs/>
+        </w:rPr>
+        <w:t>Inferential Analysis</w:t>
+      </w:r>
+      <w:r>
+        <w:rPr>
+          <w:rFonts w:ascii="Century Gothic" w:hAnsi="Century Gothic"/>
+          <w:b/>
+          <w:bCs/>
+        </w:rPr>
+        <w:t>:</w:t>
+      </w:r>
+    </w:p>
+    <w:p>
+      <w:pPr>
+        <w:rPr>
+          <w:rFonts w:ascii="Century Gothic" w:hAnsi="Century Gothic"/>
+          <w:i/>
+          <w:iCs/>
+        </w:rPr>
+      </w:pPr>
+      <w:r>
+        <w:rPr>
+          <w:rFonts w:ascii="Century Gothic" w:hAnsi="Century Gothic"/>
+          <w:i/>
+          <w:iCs/>
+        </w:rPr>
+        <w:t>Mann-Whitney U Tes</w:t>
+      </w:r>
+      <w:r>
+        <w:rPr>
+          <w:rFonts w:ascii="Century Gothic" w:hAnsi="Century Gothic"/>
+          <w:i/>
+          <w:iCs/>
+        </w:rPr>
+        <w:t>t</w:t>
+      </w:r>
+    </w:p>
+    <w:p>
+      <w:pPr>
+        <w:rPr>
+          <w:rFonts w:ascii="Century Gothic" w:hAnsi="Century Gothic"/>
+        </w:rPr>
+      </w:pPr>
+      <w:r>
+        <w:rPr>
+          <w:rFonts w:ascii="Century Gothic" w:hAnsi="Century Gothic"/>
+        </w:rPr>
+        <w:t>Null Hypothesis: There is no difference in DTI distributions between charged-off and fully paid loans.</w:t>
+      </w:r>
+    </w:p>
+    <w:p>
+      <w:pPr>
+        <w:rPr>
+          <w:rFonts w:ascii="Century Gothic" w:hAnsi="Century Gothic"/>
+        </w:rPr>
+      </w:pPr>
+      <w:r>
+        <w:rPr>
+          <w:rFonts w:ascii="Century Gothic" w:hAnsi="Century Gothic"/>
+        </w:rPr>
+        <w:t>Result: A near-zero p-value suggests the observed difference in DTI distributions is unlikely to have occurred by chance, rejecting the null hypothesis.</w:t>
+      </w:r>
+    </w:p>
+    <w:p>
+      <w:pPr>
+        <w:rPr>
+          <w:rFonts w:ascii="Century Gothic" w:hAnsi="Century Gothic"/>
+          <w:b/>
+          <w:bCs/>
+        </w:rPr>
+      </w:pPr>
+      <w:r>
+        <w:rPr>
+          <w:rFonts w:ascii="Century Gothic" w:hAnsi="Century Gothic"/>
+          <w:b/>
+          <w:bCs/>
+        </w:rPr>
+        <w:t>Effect Size</w:t>
+      </w:r>
+      <w:r>
+        <w:rPr>
+          <w:rFonts w:ascii="Century Gothic" w:hAnsi="Century Gothic"/>
+          <w:b/>
+          <w:bCs/>
+        </w:rPr>
+        <w:t>:</w:t>
+      </w:r>
+    </w:p>
+    <w:p>
+      <w:pPr>
+        <w:rPr>
+          <w:rFonts w:ascii="Century Gothic" w:hAnsi="Century Gothic"/>
+          <w:i/>
+          <w:iCs/>
+        </w:rPr>
+      </w:pPr>
+      <w:r>
+        <w:rPr>
+          <w:rFonts w:ascii="Century Gothic" w:hAnsi="Century Gothic"/>
+          <w:i/>
+          <w:iCs/>
+        </w:rPr>
+        <w:t>Cliff's Delta</w:t>
+      </w:r>
+    </w:p>
+    <w:p>
+      <w:pPr>
+        <w:rPr>
+          <w:rFonts w:ascii="Century Gothic" w:hAnsi="Century Gothic"/>
+        </w:rPr>
+      </w:pPr>
+      <w:r>
+        <w:rPr>
+          <w:rFonts w:ascii="Century Gothic" w:hAnsi="Century Gothic"/>
+        </w:rPr>
+        <w:t>Consistently negative values (around -0.18) indicate a moderate effect size, suggesting a greater likelihood of higher DTI values in the charged-off group.</w:t>
+      </w:r>
+    </w:p>
+    <w:p>
+      <w:pPr>
+        <w:rPr>
+          <w:rFonts w:ascii="Century Gothic" w:hAnsi="Century Gothic"/>
+        </w:rPr>
+      </w:pPr>
+    </w:p>
+    <w:p>
+      <w:pPr>
+        <w:rPr>
+          <w:rFonts w:ascii="Century Gothic" w:hAnsi="Century Gothic"/>
+          <w:i/>
+          <w:iCs/>
+        </w:rPr>
+      </w:pPr>
+      <w:r>
+        <w:rPr>
+          <w:rFonts w:ascii="Century Gothic" w:hAnsi="Century Gothic"/>
+          <w:i/>
+          <w:iCs/>
+        </w:rPr>
+        <w:t>Loan Status vs Annual Income</w:t>
+      </w:r>
+    </w:p>
+    <w:p>
+      <w:pPr>
+        <w:rPr>
+          <w:rFonts w:ascii="Century Gothic" w:hAnsi="Century Gothic"/>
+          <w:b/>
+          <w:bCs/>
+        </w:rPr>
+      </w:pPr>
+      <w:r>
+        <w:rPr>
+          <w:rFonts w:ascii="Century Gothic" w:hAnsi="Century Gothic"/>
+          <w:b/>
+          <w:bCs/>
+        </w:rPr>
         <w:t>Descriptive Analysis:</w:t>
       </w:r>
     </w:p>
-    <w:p/>
-    <w:p>
-      <w:r>
-        <w:t>The box plot shows that the median DTI for charged-off loans is higher than for fully paid-off loans.</w:t>
-      </w:r>
-    </w:p>
-    <w:p>
-      <w:r>
-        <w:t>The interquartile range (IQR) for charged-off loans is higher, indicating greater variability in DTI.</w:t>
-      </w:r>
-    </w:p>
-    <w:p>
-      <w:r>
+    <w:p>
+      <w:pPr>
+        <w:rPr>
+          <w:rFonts w:ascii="Century Gothic" w:hAnsi="Century Gothic"/>
+        </w:rPr>
+      </w:pPr>
+      <w:r>
+        <w:rPr>
+          <w:rFonts w:ascii="Century Gothic" w:hAnsi="Century Gothic"/>
+        </w:rPr>
+        <w:t>The count plot indicates that as annual income increases, the number of charged-off loans decreases.</w:t>
+      </w:r>
+    </w:p>
+    <w:p>
+      <w:pPr>
+        <w:rPr>
+          <w:rFonts w:ascii="Century Gothic" w:hAnsi="Century Gothic"/>
+          <w:b/>
+          <w:bCs/>
+        </w:rPr>
+      </w:pPr>
+      <w:r>
+        <w:rPr>
+          <w:rFonts w:ascii="Century Gothic" w:hAnsi="Century Gothic"/>
+          <w:b/>
+          <w:bCs/>
+        </w:rPr>
         <w:t>Inferential Analysis:</w:t>
       </w:r>
     </w:p>
-    <w:p/>
-    <w:p>
-      <w:r>
-        <w:t>Mann-Whitney U Test:</w:t>
-      </w:r>
-    </w:p>
-    <w:p>
-      <w:r>
-        <w:t>Null Hypothesis: There is no difference in DTI distributions between charged-off and fully paid loans.</w:t>
-      </w:r>
-    </w:p>
-    <w:p>
-      <w:r>
-        <w:t>Result: A near-zero p-value suggests the observed difference in DTI distributions is unlikely to have occurred by chance, rejecting the null hypothesis.</w:t>
-      </w:r>
-    </w:p>
-    <w:p>
-      <w:r>
+    <w:p>
+      <w:pPr>
+        <w:rPr>
+          <w:rFonts w:ascii="Century Gothic" w:hAnsi="Century Gothic"/>
+          <w:i/>
+          <w:iCs/>
+        </w:rPr>
+      </w:pPr>
+      <w:r>
+        <w:rPr>
+          <w:rFonts w:ascii="Century Gothic" w:hAnsi="Century Gothic"/>
+          <w:i/>
+          <w:iCs/>
+        </w:rPr>
+        <w:t>Linear Regression:</w:t>
+      </w:r>
+    </w:p>
+    <w:p>
+      <w:pPr>
+        <w:rPr>
+          <w:rFonts w:ascii="Century Gothic" w:hAnsi="Century Gothic"/>
+        </w:rPr>
+      </w:pPr>
+      <w:r>
+        <w:rPr>
+          <w:rFonts w:ascii="Century Gothic" w:hAnsi="Century Gothic"/>
+        </w:rPr>
+        <w:t>Model: Loan default status as a function of annual income.</w:t>
+      </w:r>
+    </w:p>
+    <w:p>
+      <w:pPr>
+        <w:rPr>
+          <w:rFonts w:ascii="Century Gothic" w:hAnsi="Century Gothic"/>
+        </w:rPr>
+      </w:pPr>
+      <w:r>
+        <w:rPr>
+          <w:rFonts w:ascii="Century Gothic" w:hAnsi="Century Gothic"/>
+        </w:rPr>
+        <w:t>Result: The model shows a relationship between income level and the number of charged-off loans, although the p-value suggests this relationship might be due to chance, necessitating further testing.</w:t>
+      </w:r>
+    </w:p>
+    <w:p>
+      <w:pPr>
+        <w:rPr>
+          <w:rFonts w:ascii="Century Gothic" w:hAnsi="Century Gothic"/>
+        </w:rPr>
+      </w:pPr>
+    </w:p>
+    <w:p>
+      <w:pPr>
+        <w:rPr>
+          <w:rFonts w:ascii="Century Gothic" w:hAnsi="Century Gothic"/>
+          <w:i/>
+          <w:iCs/>
+        </w:rPr>
+      </w:pPr>
+      <w:r>
+        <w:rPr>
+          <w:rFonts w:ascii="Century Gothic" w:hAnsi="Century Gothic"/>
+          <w:i/>
+          <w:iCs/>
+        </w:rPr>
+        <w:t>Loan Status vs DTI &amp; Annual Income</w:t>
+      </w:r>
+    </w:p>
+    <w:p>
+      <w:pPr>
+        <w:rPr>
+          <w:rFonts w:ascii="Century Gothic" w:hAnsi="Century Gothic"/>
+          <w:b/>
+          <w:bCs/>
+        </w:rPr>
+      </w:pPr>
+      <w:r>
+        <w:rPr>
+          <w:rFonts w:ascii="Century Gothic" w:hAnsi="Century Gothic"/>
+          <w:b/>
+          <w:bCs/>
+        </w:rPr>
+        <w:t>Descriptive Analysis:</w:t>
+      </w:r>
+    </w:p>
+    <w:p>
+      <w:pPr>
+        <w:rPr>
+          <w:rFonts w:ascii="Century Gothic" w:hAnsi="Century Gothic"/>
+        </w:rPr>
+      </w:pPr>
+      <w:r>
+        <w:rPr>
+          <w:rFonts w:ascii="Century Gothic" w:hAnsi="Century Gothic"/>
+        </w:rPr>
+        <w:t>The box plot shows that the IQR of DTI is consistently higher across almost all income brackets for charged-off loans compared to fully paid loans, suggesting higher DTI ratios for charged-off loans.</w:t>
+      </w:r>
+    </w:p>
+    <w:p>
+      <w:pPr>
+        <w:rPr>
+          <w:rFonts w:ascii="Century Gothic" w:hAnsi="Century Gothic"/>
+          <w:b/>
+          <w:bCs/>
+        </w:rPr>
+      </w:pPr>
+      <w:r>
+        <w:rPr>
+          <w:rFonts w:ascii="Century Gothic" w:hAnsi="Century Gothic"/>
+          <w:b/>
+          <w:bCs/>
+        </w:rPr>
+        <w:t>Inferential Analysis:</w:t>
+      </w:r>
+    </w:p>
+    <w:p>
+      <w:pPr>
+        <w:rPr>
+          <w:rFonts w:ascii="Century Gothic" w:hAnsi="Century Gothic"/>
+          <w:i/>
+          <w:iCs/>
+        </w:rPr>
+      </w:pPr>
+      <w:r>
+        <w:rPr>
+          <w:rFonts w:ascii="Century Gothic" w:hAnsi="Century Gothic"/>
+          <w:i/>
+          <w:iCs/>
+        </w:rPr>
+        <w:t>Logistic Regression:</w:t>
+      </w:r>
+    </w:p>
+    <w:p>
+      <w:pPr>
+        <w:rPr>
+          <w:rFonts w:ascii="Century Gothic" w:hAnsi="Century Gothic"/>
+        </w:rPr>
+      </w:pPr>
+      <w:r>
+        <w:rPr>
+          <w:rFonts w:ascii="Century Gothic" w:hAnsi="Century Gothic"/>
+        </w:rPr>
+        <w:t>Model: Loan status as a function of DTI and income brackets.</w:t>
+      </w:r>
+    </w:p>
+    <w:p>
+      <w:pPr>
+        <w:rPr>
+          <w:rFonts w:ascii="Century Gothic" w:hAnsi="Century Gothic"/>
+        </w:rPr>
+      </w:pPr>
+      <w:r>
+        <w:rPr>
+          <w:rFonts w:ascii="Century Gothic" w:hAnsi="Century Gothic"/>
+        </w:rPr>
+        <w:t>Result: DTI and income brackets were significant predictors of loan status. Higher income brackets were associated with a lower likelihood of charge-offs, while higher DTI values increased the likelihood.</w:t>
+      </w:r>
+    </w:p>
+    <w:p>
+      <w:pPr>
+        <w:rPr>
+          <w:rFonts w:ascii="Century Gothic" w:hAnsi="Century Gothic"/>
+          <w:b/>
+          <w:bCs/>
+        </w:rPr>
+      </w:pPr>
+      <w:r>
+        <w:rPr>
+          <w:rFonts w:ascii="Century Gothic" w:hAnsi="Century Gothic"/>
+          <w:b/>
+          <w:bCs/>
+        </w:rPr>
         <w:t>Effect Size:</w:t>
       </w:r>
     </w:p>
-    <w:p/>
-    <w:p>
-      <w:r>
-        <w:t>Cliff's Delta:</w:t>
-      </w:r>
-    </w:p>
-    <w:p>
-      <w:r>
-        <w:t>Consistently negative values (around -0.18) indicate a moderate effect size, suggesting a greater likelihood of higher DTI values in the charged-off group.</w:t>
-      </w:r>
-    </w:p>
-    <w:p>
-      <w:r>
-        <w:t>Loan Status vs Annual Income</w:t>
-      </w:r>
-    </w:p>
-    <w:p>
-      <w:r>
-        <w:t>Descriptive Analysis:</w:t>
-      </w:r>
-    </w:p>
-    <w:p/>
-    <w:p>
-      <w:r>
-        <w:t>The count plot indicates that as annual income increases, the number of charged-off loans decreases.</w:t>
-      </w:r>
-    </w:p>
-    <w:p>
-      <w:r>
-        <w:t>Inferential Analysis:</w:t>
-      </w:r>
-    </w:p>
-    <w:p/>
-    <w:p/>
-    <w:p>
-      <w:r>
-        <w:t>Linear Regression:</w:t>
-      </w:r>
-    </w:p>
-    <w:p>
-      <w:r>
-        <w:t>Model: Loan default status as a function of annual income.</w:t>
-      </w:r>
-    </w:p>
-    <w:p>
-      <w:r>
-        <w:t>Result: The model shows a relationship between income level and the number of charged-off loans, although the p-value suggests this relationship might be due to chance, necessitating further testing.</w:t>
-      </w:r>
-    </w:p>
-    <w:p>
-      <w:r>
-        <w:t>Loan Status vs DTI &amp; Annual Income</w:t>
-      </w:r>
-    </w:p>
-    <w:p>
-      <w:r>
-        <w:t>Descriptive Analysis:</w:t>
-      </w:r>
-    </w:p>
-    <w:p/>
-    <w:p>
-      <w:r>
-        <w:t>The box plot shows that the IQR of DTI is consistently higher across almost all income brackets for charged-off loans compared to fully paid loans, suggesting higher DTI ratios for charged-off loans.</w:t>
-      </w:r>
-    </w:p>
-    <w:p>
-      <w:r>
-        <w:t>Inferential Analysis:</w:t>
-      </w:r>
-    </w:p>
-    <w:p/>
-    <w:p>
-      <w:r>
-        <w:t>Logistic Regression:</w:t>
-      </w:r>
-    </w:p>
-    <w:p>
-      <w:r>
-        <w:t>Model: Loan status as a function of DTI and income brackets.</w:t>
-      </w:r>
-    </w:p>
-    <w:p>
-      <w:r>
-        <w:t>Result: DTI and income brackets were significant predictors of loan status. Higher income brackets were associated with a lower likelihood of charge-offs, while higher DTI values increased the likelihood.</w:t>
-      </w:r>
-    </w:p>
-    <w:p>
-      <w:r>
-        <w:t>Effect Size:</w:t>
-      </w:r>
-    </w:p>
-    <w:p/>
-    <w:p>
-      <w:r>
+    <w:p>
+      <w:pPr>
+        <w:rPr>
+          <w:rFonts w:ascii="Century Gothic" w:hAnsi="Century Gothic"/>
+          <w:i/>
+          <w:iCs/>
+        </w:rPr>
+      </w:pPr>
+      <w:r>
+        <w:rPr>
+          <w:rFonts w:ascii="Century Gothic" w:hAnsi="Century Gothic"/>
+          <w:i/>
+          <w:iCs/>
+        </w:rPr>
         <w:t>Odds Ratios:</w:t>
       </w:r>
     </w:p>
     <w:p>
-      <w:r>
+      <w:pPr>
+        <w:rPr>
+          <w:rFonts w:ascii="Century Gothic" w:hAnsi="Century Gothic"/>
+        </w:rPr>
+      </w:pPr>
+      <w:r>
+        <w:rPr>
+          <w:rFonts w:ascii="Century Gothic" w:hAnsi="Century Gothic"/>
+        </w:rPr>
         <w:t>The logistic regression coefficients and odds ratios indicate that a one-unit increase in DTI is associated with a ~3.8% increase in the odds of a loan being charged off. Each movement up an income bracket corresponds to a ~16.88% decrease in the odds of loans being charged off.</w:t>
       </w:r>
     </w:p>
     <w:p>
-      <w:r>
-        <w:t>Visualizations</w:t>
-      </w:r>
-    </w:p>
-    <w:p>
-      <w:r>
-        <w:t>DTI Distribution by Income Level and Loan Status:</w:t>
-      </w:r>
-    </w:p>
-    <w:p/>
-    <w:p>
-      <w:r>
-        <w:t>This plot illustrates how DTI varies across different income levels for fully paid and charged-off loans. Charged-off loans generally have higher DTI ratios.</w:t>
-      </w:r>
-    </w:p>
-    <w:p>
-      <w:r>
-        <w:t>Distribution of DTI by Loan Status:</w:t>
-      </w:r>
-    </w:p>
-    <w:p/>
-    <w:p>
-      <w:r>
-        <w:t>This plot shows the distribution of DTI for fully paid and charged-off loans. The median DTI for charged-off loans is higher.</w:t>
-      </w:r>
-    </w:p>
-    <w:p>
-      <w:r>
-        <w:t>Distribution of Loans by Annual Income Level and Charged-Off Status:</w:t>
-      </w:r>
-    </w:p>
-    <w:p/>
-    <w:p>
-      <w:r>
-        <w:t xml:space="preserve">This plot demonstrates the number of charged-off loans across different income levels. Higher income levels have fewer </w:t>
-      </w:r>
-      <w:proofErr w:type="gramStart"/>
-      <w:r>
-        <w:t>charged</w:t>
-      </w:r>
-      <w:proofErr w:type="gramEnd"/>
-      <w:r>
-        <w:t>-off loans.</w:t>
-      </w:r>
-    </w:p>
-    <w:p>
-      <w:r>
-        <w:t>Linear Regression Analysis of Charged Off Loans by Income Level:</w:t>
-      </w:r>
-    </w:p>
-    <w:p/>
-    <w:p>
-      <w:r>
-        <w:t>This regression plot shows the negative relationship between income levels and the number of charged-off loans, indicating that higher income levels are associated with fewer charge-offs.</w:t>
-      </w:r>
+      <w:pPr>
+        <w:rPr>
+          <w:rFonts w:ascii="Century Gothic" w:hAnsi="Century Gothic"/>
+        </w:rPr>
+      </w:pPr>
+    </w:p>
+    <w:p>
+      <w:pPr>
+        <w:rPr>
+          <w:rFonts w:ascii="Century Gothic" w:hAnsi="Century Gothic"/>
+        </w:rPr>
+      </w:pPr>
     </w:p>
     <w:sectPr>
+      <w:headerReference w:type="default" r:id="rId6"/>
+      <w:footerReference w:type="even" r:id="rId7"/>
+      <w:footerReference w:type="default" r:id="rId8"/>
       <w:pgSz w:w="12240" w:h="15840"/>
       <w:pgMar w:top="1440" w:right="1440" w:bottom="1440" w:left="1440" w:header="720" w:footer="720" w:gutter="0"/>
       <w:cols w:space="720"/>
@@ -400,6 +1112,183 @@
     </w:sectPr>
   </w:body>
 </w:document>
+</file>
+
+<file path=word/endnotes.xml><?xml version="1.0" encoding="utf-8"?>
+<w:endnotes xmlns:wpc="http://schemas.microsoft.com/office/word/2010/wordprocessingCanvas" xmlns:cx="http://schemas.microsoft.com/office/drawing/2014/chartex" xmlns:cx1="http://schemas.microsoft.com/office/drawing/2015/9/8/chartex" xmlns:cx2="http://schemas.microsoft.com/office/drawing/2015/10/21/chartex" xmlns:cx3="http://schemas.microsoft.com/office/drawing/2016/5/9/chartex" xmlns:cx4="http://schemas.microsoft.com/office/drawing/2016/5/10/chartex" xmlns:cx5="http://schemas.microsoft.com/office/drawing/2016/5/11/chartex" xmlns:cx6="http://schemas.microsoft.com/office/drawing/2016/5/12/chartex" xmlns:cx7="http://schemas.microsoft.com/office/drawing/2016/5/13/chartex" xmlns:cx8="http://schemas.microsoft.com/office/drawing/2016/5/14/chartex" xmlns:mc="http://schemas.openxmlformats.org/markup-compatibility/2006" xmlns:aink="http://schemas.microsoft.com/office/drawing/2016/ink" xmlns:am3d="http://schemas.microsoft.com/office/drawing/2017/model3d" xmlns:o="urn:schemas-microsoft-com:office:office" xmlns:oel="http://schemas.microsoft.com/office/2019/extlst" xmlns:r="http://schemas.openxmlformats.org/officeDocument/2006/relationships" xmlns:m="http://schemas.openxmlformats.org/officeDocument/2006/math" xmlns:v="urn:schemas-microsoft-com:vml" xmlns:wp14="http://schemas.microsoft.com/office/word/2010/wordprocessingDrawing" xmlns:wp="http://schemas.openxmlformats.org/drawingml/2006/wordprocessingDrawing" xmlns:w10="urn:schemas-microsoft-com:office:word" xmlns:w="http://schemas.openxmlformats.org/wordprocessingml/2006/main" xmlns:w14="http://schemas.microsoft.com/office/word/2010/wordml" xmlns:w15="http://schemas.microsoft.com/office/word/2012/wordml" xmlns:w16cex="http://schemas.microsoft.com/office/word/2018/wordml/cex" xmlns:w16cid="http://schemas.microsoft.com/office/word/2016/wordml/cid" xmlns:w16="http://schemas.microsoft.com/office/word/2018/wordml" xmlns:w16du="http://schemas.microsoft.com/office/word/2023/wordml/word16du" xmlns:w16sdtdh="http://schemas.microsoft.com/office/word/2020/wordml/sdtdatahash" xmlns:w16se="http://schemas.microsoft.com/office/word/2015/wordml/symex" xmlns:wpg="http://schemas.microsoft.com/office/word/2010/wordprocessingGroup" xmlns:wpi="http://schemas.microsoft.com/office/word/2010/wordprocessingInk" xmlns:wne="http://schemas.microsoft.com/office/word/2006/wordml" xmlns:wps="http://schemas.microsoft.com/office/word/2010/wordprocessingShape" mc:Ignorable="w14 w15 w16se w16cid w16 w16cex w16sdtdh w16du wp14">
+  <w:endnote w:type="separator" w:id="-1">
+    <w:p>
+      <w:pPr>
+        <w:spacing w:after="0" w:line="240" w:lineRule="auto"/>
+      </w:pPr>
+      <w:r>
+        <w:separator/>
+      </w:r>
+    </w:p>
+  </w:endnote>
+  <w:endnote w:type="continuationSeparator" w:id="0">
+    <w:p>
+      <w:pPr>
+        <w:spacing w:after="0" w:line="240" w:lineRule="auto"/>
+      </w:pPr>
+      <w:r>
+        <w:continuationSeparator/>
+      </w:r>
+    </w:p>
+  </w:endnote>
+</w:endnotes>
+</file>
+
+<file path=word/footer1.xml><?xml version="1.0" encoding="utf-8"?>
+<w:ftr xmlns:wpc="http://schemas.microsoft.com/office/word/2010/wordprocessingCanvas" xmlns:cx="http://schemas.microsoft.com/office/drawing/2014/chartex" xmlns:cx1="http://schemas.microsoft.com/office/drawing/2015/9/8/chartex" xmlns:cx2="http://schemas.microsoft.com/office/drawing/2015/10/21/chartex" xmlns:cx3="http://schemas.microsoft.com/office/drawing/2016/5/9/chartex" xmlns:cx4="http://schemas.microsoft.com/office/drawing/2016/5/10/chartex" xmlns:cx5="http://schemas.microsoft.com/office/drawing/2016/5/11/chartex" xmlns:cx6="http://schemas.microsoft.com/office/drawing/2016/5/12/chartex" xmlns:cx7="http://schemas.microsoft.com/office/drawing/2016/5/13/chartex" xmlns:cx8="http://schemas.microsoft.com/office/drawing/2016/5/14/chartex" xmlns:mc="http://schemas.openxmlformats.org/markup-compatibility/2006" xmlns:aink="http://schemas.microsoft.com/office/drawing/2016/ink" xmlns:am3d="http://schemas.microsoft.com/office/drawing/2017/model3d" xmlns:o="urn:schemas-microsoft-com:office:office" xmlns:oel="http://schemas.microsoft.com/office/2019/extlst" xmlns:r="http://schemas.openxmlformats.org/officeDocument/2006/relationships" xmlns:m="http://schemas.openxmlformats.org/officeDocument/2006/math" xmlns:v="urn:schemas-microsoft-com:vml" xmlns:wp14="http://schemas.microsoft.com/office/word/2010/wordprocessingDrawing" xmlns:wp="http://schemas.openxmlformats.org/drawingml/2006/wordprocessingDrawing" xmlns:w10="urn:schemas-microsoft-com:office:word" xmlns:w="http://schemas.openxmlformats.org/wordprocessingml/2006/main" xmlns:w14="http://schemas.microsoft.com/office/word/2010/wordml" xmlns:w15="http://schemas.microsoft.com/office/word/2012/wordml" xmlns:w16cex="http://schemas.microsoft.com/office/word/2018/wordml/cex" xmlns:w16cid="http://schemas.microsoft.com/office/word/2016/wordml/cid" xmlns:w16="http://schemas.microsoft.com/office/word/2018/wordml" xmlns:w16du="http://schemas.microsoft.com/office/word/2023/wordml/word16du" xmlns:w16sdtdh="http://schemas.microsoft.com/office/word/2020/wordml/sdtdatahash" xmlns:w16se="http://schemas.microsoft.com/office/word/2015/wordml/symex" xmlns:wpg="http://schemas.microsoft.com/office/word/2010/wordprocessingGroup" xmlns:wpi="http://schemas.microsoft.com/office/word/2010/wordprocessingInk" xmlns:wne="http://schemas.microsoft.com/office/word/2006/wordml" xmlns:wps="http://schemas.microsoft.com/office/word/2010/wordprocessingShape" mc:Ignorable="w14 w15 w16se w16cid w16 w16cex w16sdtdh w16du wp14">
+  <w:sdt>
+    <w:sdtPr>
+      <w:rPr>
+        <w:rStyle w:val="PageNumber"/>
+      </w:rPr>
+      <w:id w:val="-196477289"/>
+      <w:docPartObj>
+        <w:docPartGallery w:val="Page Numbers (Bottom of Page)"/>
+        <w:docPartUnique/>
+      </w:docPartObj>
+    </w:sdtPr>
+    <w:sdtContent>
+      <w:p>
+        <w:pPr>
+          <w:pStyle w:val="Footer"/>
+          <w:framePr w:wrap="none" w:vAnchor="text" w:hAnchor="margin" w:xAlign="right" w:y="1"/>
+          <w:rPr>
+            <w:rStyle w:val="PageNumber"/>
+          </w:rPr>
+        </w:pPr>
+        <w:r>
+          <w:rPr>
+            <w:rStyle w:val="PageNumber"/>
+          </w:rPr>
+          <w:fldChar w:fldCharType="begin"/>
+        </w:r>
+        <w:r>
+          <w:rPr>
+            <w:rStyle w:val="PageNumber"/>
+          </w:rPr>
+          <w:instrText xml:space="preserve"> PAGE </w:instrText>
+        </w:r>
+        <w:r>
+          <w:rPr>
+            <w:rStyle w:val="PageNumber"/>
+          </w:rPr>
+          <w:fldChar w:fldCharType="end"/>
+        </w:r>
+      </w:p>
+    </w:sdtContent>
+  </w:sdt>
+  <w:p>
+    <w:pPr>
+      <w:pStyle w:val="Footer"/>
+      <w:ind w:right="360"/>
+    </w:pPr>
+  </w:p>
+</w:ftr>
+</file>
+
+<file path=word/footer2.xml><?xml version="1.0" encoding="utf-8"?>
+<w:ftr xmlns:wpc="http://schemas.microsoft.com/office/word/2010/wordprocessingCanvas" xmlns:cx="http://schemas.microsoft.com/office/drawing/2014/chartex" xmlns:cx1="http://schemas.microsoft.com/office/drawing/2015/9/8/chartex" xmlns:cx2="http://schemas.microsoft.com/office/drawing/2015/10/21/chartex" xmlns:cx3="http://schemas.microsoft.com/office/drawing/2016/5/9/chartex" xmlns:cx4="http://schemas.microsoft.com/office/drawing/2016/5/10/chartex" xmlns:cx5="http://schemas.microsoft.com/office/drawing/2016/5/11/chartex" xmlns:cx6="http://schemas.microsoft.com/office/drawing/2016/5/12/chartex" xmlns:cx7="http://schemas.microsoft.com/office/drawing/2016/5/13/chartex" xmlns:cx8="http://schemas.microsoft.com/office/drawing/2016/5/14/chartex" xmlns:mc="http://schemas.openxmlformats.org/markup-compatibility/2006" xmlns:aink="http://schemas.microsoft.com/office/drawing/2016/ink" xmlns:am3d="http://schemas.microsoft.com/office/drawing/2017/model3d" xmlns:o="urn:schemas-microsoft-com:office:office" xmlns:oel="http://schemas.microsoft.com/office/2019/extlst" xmlns:r="http://schemas.openxmlformats.org/officeDocument/2006/relationships" xmlns:m="http://schemas.openxmlformats.org/officeDocument/2006/math" xmlns:v="urn:schemas-microsoft-com:vml" xmlns:wp14="http://schemas.microsoft.com/office/word/2010/wordprocessingDrawing" xmlns:wp="http://schemas.openxmlformats.org/drawingml/2006/wordprocessingDrawing" xmlns:w10="urn:schemas-microsoft-com:office:word" xmlns:w="http://schemas.openxmlformats.org/wordprocessingml/2006/main" xmlns:w14="http://schemas.microsoft.com/office/word/2010/wordml" xmlns:w15="http://schemas.microsoft.com/office/word/2012/wordml" xmlns:w16cex="http://schemas.microsoft.com/office/word/2018/wordml/cex" xmlns:w16cid="http://schemas.microsoft.com/office/word/2016/wordml/cid" xmlns:w16="http://schemas.microsoft.com/office/word/2018/wordml" xmlns:w16du="http://schemas.microsoft.com/office/word/2023/wordml/word16du" xmlns:w16sdtdh="http://schemas.microsoft.com/office/word/2020/wordml/sdtdatahash" xmlns:w16se="http://schemas.microsoft.com/office/word/2015/wordml/symex" xmlns:wpg="http://schemas.microsoft.com/office/word/2010/wordprocessingGroup" xmlns:wpi="http://schemas.microsoft.com/office/word/2010/wordprocessingInk" xmlns:wne="http://schemas.microsoft.com/office/word/2006/wordml" xmlns:wps="http://schemas.microsoft.com/office/word/2010/wordprocessingShape" mc:Ignorable="w14 w15 w16se w16cid w16 w16cex w16sdtdh w16du wp14">
+  <w:sdt>
+    <w:sdtPr>
+      <w:rPr>
+        <w:rStyle w:val="PageNumber"/>
+      </w:rPr>
+      <w:id w:val="-531489062"/>
+      <w:docPartObj>
+        <w:docPartGallery w:val="Page Numbers (Bottom of Page)"/>
+        <w:docPartUnique/>
+      </w:docPartObj>
+    </w:sdtPr>
+    <w:sdtContent>
+      <w:p>
+        <w:pPr>
+          <w:pStyle w:val="Footer"/>
+          <w:framePr w:wrap="none" w:vAnchor="text" w:hAnchor="margin" w:xAlign="right" w:y="1"/>
+          <w:rPr>
+            <w:rStyle w:val="PageNumber"/>
+          </w:rPr>
+        </w:pPr>
+        <w:r>
+          <w:rPr>
+            <w:rStyle w:val="PageNumber"/>
+          </w:rPr>
+          <w:fldChar w:fldCharType="begin"/>
+        </w:r>
+        <w:r>
+          <w:rPr>
+            <w:rStyle w:val="PageNumber"/>
+          </w:rPr>
+          <w:instrText xml:space="preserve"> PAGE </w:instrText>
+        </w:r>
+        <w:r>
+          <w:rPr>
+            <w:rStyle w:val="PageNumber"/>
+          </w:rPr>
+          <w:fldChar w:fldCharType="separate"/>
+        </w:r>
+        <w:r>
+          <w:rPr>
+            <w:rStyle w:val="PageNumber"/>
+            <w:noProof/>
+          </w:rPr>
+          <w:t>1</w:t>
+        </w:r>
+        <w:r>
+          <w:rPr>
+            <w:rStyle w:val="PageNumber"/>
+          </w:rPr>
+          <w:fldChar w:fldCharType="end"/>
+        </w:r>
+      </w:p>
+    </w:sdtContent>
+  </w:sdt>
+  <w:p>
+    <w:pPr>
+      <w:pStyle w:val="Footer"/>
+      <w:ind w:right="360"/>
+    </w:pPr>
+  </w:p>
+</w:ftr>
+</file>
+
+<file path=word/footnotes.xml><?xml version="1.0" encoding="utf-8"?>
+<w:footnotes xmlns:wpc="http://schemas.microsoft.com/office/word/2010/wordprocessingCanvas" xmlns:cx="http://schemas.microsoft.com/office/drawing/2014/chartex" xmlns:cx1="http://schemas.microsoft.com/office/drawing/2015/9/8/chartex" xmlns:cx2="http://schemas.microsoft.com/office/drawing/2015/10/21/chartex" xmlns:cx3="http://schemas.microsoft.com/office/drawing/2016/5/9/chartex" xmlns:cx4="http://schemas.microsoft.com/office/drawing/2016/5/10/chartex" xmlns:cx5="http://schemas.microsoft.com/office/drawing/2016/5/11/chartex" xmlns:cx6="http://schemas.microsoft.com/office/drawing/2016/5/12/chartex" xmlns:cx7="http://schemas.microsoft.com/office/drawing/2016/5/13/chartex" xmlns:cx8="http://schemas.microsoft.com/office/drawing/2016/5/14/chartex" xmlns:mc="http://schemas.openxmlformats.org/markup-compatibility/2006" xmlns:aink="http://schemas.microsoft.com/office/drawing/2016/ink" xmlns:am3d="http://schemas.microsoft.com/office/drawing/2017/model3d" xmlns:o="urn:schemas-microsoft-com:office:office" xmlns:oel="http://schemas.microsoft.com/office/2019/extlst" xmlns:r="http://schemas.openxmlformats.org/officeDocument/2006/relationships" xmlns:m="http://schemas.openxmlformats.org/officeDocument/2006/math" xmlns:v="urn:schemas-microsoft-com:vml" xmlns:wp14="http://schemas.microsoft.com/office/word/2010/wordprocessingDrawing" xmlns:wp="http://schemas.openxmlformats.org/drawingml/2006/wordprocessingDrawing" xmlns:w10="urn:schemas-microsoft-com:office:word" xmlns:w="http://schemas.openxmlformats.org/wordprocessingml/2006/main" xmlns:w14="http://schemas.microsoft.com/office/word/2010/wordml" xmlns:w15="http://schemas.microsoft.com/office/word/2012/wordml" xmlns:w16cex="http://schemas.microsoft.com/office/word/2018/wordml/cex" xmlns:w16cid="http://schemas.microsoft.com/office/word/2016/wordml/cid" xmlns:w16="http://schemas.microsoft.com/office/word/2018/wordml" xmlns:w16du="http://schemas.microsoft.com/office/word/2023/wordml/word16du" xmlns:w16sdtdh="http://schemas.microsoft.com/office/word/2020/wordml/sdtdatahash" xmlns:w16se="http://schemas.microsoft.com/office/word/2015/wordml/symex" xmlns:wpg="http://schemas.microsoft.com/office/word/2010/wordprocessingGroup" xmlns:wpi="http://schemas.microsoft.com/office/word/2010/wordprocessingInk" xmlns:wne="http://schemas.microsoft.com/office/word/2006/wordml" xmlns:wps="http://schemas.microsoft.com/office/word/2010/wordprocessingShape" mc:Ignorable="w14 w15 w16se w16cid w16 w16cex w16sdtdh w16du wp14">
+  <w:footnote w:type="separator" w:id="-1">
+    <w:p>
+      <w:pPr>
+        <w:spacing w:after="0" w:line="240" w:lineRule="auto"/>
+      </w:pPr>
+      <w:r>
+        <w:separator/>
+      </w:r>
+    </w:p>
+  </w:footnote>
+  <w:footnote w:type="continuationSeparator" w:id="0">
+    <w:p>
+      <w:pPr>
+        <w:spacing w:after="0" w:line="240" w:lineRule="auto"/>
+      </w:pPr>
+      <w:r>
+        <w:continuationSeparator/>
+      </w:r>
+    </w:p>
+  </w:footnote>
+</w:footnotes>
+</file>
+
+<file path=word/header1.xml><?xml version="1.0" encoding="utf-8"?>
+<w:hdr xmlns:wpc="http://schemas.microsoft.com/office/word/2010/wordprocessingCanvas" xmlns:cx="http://schemas.microsoft.com/office/drawing/2014/chartex" xmlns:cx1="http://schemas.microsoft.com/office/drawing/2015/9/8/chartex" xmlns:cx2="http://schemas.microsoft.com/office/drawing/2015/10/21/chartex" xmlns:cx3="http://schemas.microsoft.com/office/drawing/2016/5/9/chartex" xmlns:cx4="http://schemas.microsoft.com/office/drawing/2016/5/10/chartex" xmlns:cx5="http://schemas.microsoft.com/office/drawing/2016/5/11/chartex" xmlns:cx6="http://schemas.microsoft.com/office/drawing/2016/5/12/chartex" xmlns:cx7="http://schemas.microsoft.com/office/drawing/2016/5/13/chartex" xmlns:cx8="http://schemas.microsoft.com/office/drawing/2016/5/14/chartex" xmlns:mc="http://schemas.openxmlformats.org/markup-compatibility/2006" xmlns:aink="http://schemas.microsoft.com/office/drawing/2016/ink" xmlns:am3d="http://schemas.microsoft.com/office/drawing/2017/model3d" xmlns:o="urn:schemas-microsoft-com:office:office" xmlns:oel="http://schemas.microsoft.com/office/2019/extlst" xmlns:r="http://schemas.openxmlformats.org/officeDocument/2006/relationships" xmlns:m="http://schemas.openxmlformats.org/officeDocument/2006/math" xmlns:v="urn:schemas-microsoft-com:vml" xmlns:wp14="http://schemas.microsoft.com/office/word/2010/wordprocessingDrawing" xmlns:wp="http://schemas.openxmlformats.org/drawingml/2006/wordprocessingDrawing" xmlns:w10="urn:schemas-microsoft-com:office:word" xmlns:w="http://schemas.openxmlformats.org/wordprocessingml/2006/main" xmlns:w14="http://schemas.microsoft.com/office/word/2010/wordml" xmlns:w15="http://schemas.microsoft.com/office/word/2012/wordml" xmlns:w16cex="http://schemas.microsoft.com/office/word/2018/wordml/cex" xmlns:w16cid="http://schemas.microsoft.com/office/word/2016/wordml/cid" xmlns:w16="http://schemas.microsoft.com/office/word/2018/wordml" xmlns:w16du="http://schemas.microsoft.com/office/word/2023/wordml/word16du" xmlns:w16sdtdh="http://schemas.microsoft.com/office/word/2020/wordml/sdtdatahash" xmlns:w16se="http://schemas.microsoft.com/office/word/2015/wordml/symex" xmlns:wpg="http://schemas.microsoft.com/office/word/2010/wordprocessingGroup" xmlns:wpi="http://schemas.microsoft.com/office/word/2010/wordprocessingInk" xmlns:wne="http://schemas.microsoft.com/office/word/2006/wordml" xmlns:wps="http://schemas.microsoft.com/office/word/2010/wordprocessingShape" mc:Ignorable="w14 w15 w16se w16cid w16 w16cex w16sdtdh w16du wp14">
+  <w:p>
+    <w:pPr>
+      <w:pStyle w:val="Header"/>
+    </w:pPr>
+  </w:p>
+</w:hdr>
 </file>
 
 <file path=word/styles.xml><?xml version="1.0" encoding="utf-8"?>
@@ -1319,6 +2208,58 @@
       <w:spacing w:val="5"/>
     </w:rPr>
   </w:style>
+  <w:style w:type="paragraph" w:styleId="Header">
+    <w:name w:val="header"/>
+    <w:basedOn w:val="Normal"/>
+    <w:link w:val="HeaderChar"/>
+    <w:uiPriority w:val="99"/>
+    <w:unhideWhenUsed/>
+    <w:rsid w:val="00D42067"/>
+    <w:pPr>
+      <w:tabs>
+        <w:tab w:val="center" w:pos="4680"/>
+        <w:tab w:val="right" w:pos="9360"/>
+      </w:tabs>
+      <w:spacing w:after="0" w:line="240" w:lineRule="auto"/>
+    </w:pPr>
+  </w:style>
+  <w:style w:type="character" w:customStyle="1" w:styleId="HeaderChar">
+    <w:name w:val="Header Char"/>
+    <w:basedOn w:val="DefaultParagraphFont"/>
+    <w:link w:val="Header"/>
+    <w:uiPriority w:val="99"/>
+    <w:rsid w:val="00D42067"/>
+  </w:style>
+  <w:style w:type="paragraph" w:styleId="Footer">
+    <w:name w:val="footer"/>
+    <w:basedOn w:val="Normal"/>
+    <w:link w:val="FooterChar"/>
+    <w:uiPriority w:val="99"/>
+    <w:unhideWhenUsed/>
+    <w:rsid w:val="00D42067"/>
+    <w:pPr>
+      <w:tabs>
+        <w:tab w:val="center" w:pos="4680"/>
+        <w:tab w:val="right" w:pos="9360"/>
+      </w:tabs>
+      <w:spacing w:after="0" w:line="240" w:lineRule="auto"/>
+    </w:pPr>
+  </w:style>
+  <w:style w:type="character" w:customStyle="1" w:styleId="FooterChar">
+    <w:name w:val="Footer Char"/>
+    <w:basedOn w:val="DefaultParagraphFont"/>
+    <w:link w:val="Footer"/>
+    <w:uiPriority w:val="99"/>
+    <w:rsid w:val="00D42067"/>
+  </w:style>
+  <w:style w:type="character" w:styleId="PageNumber">
+    <w:name w:val="page number"/>
+    <w:basedOn w:val="DefaultParagraphFont"/>
+    <w:uiPriority w:val="99"/>
+    <w:semiHidden/>
+    <w:unhideWhenUsed/>
+    <w:rsid w:val="00D42067"/>
+  </w:style>
 </w:styles>
 </file>
 

</xml_diff>